<commit_message>
update results and methods draft. sent to MAx
</commit_message>
<xml_diff>
--- a/Master_thesis/Thesis/Methods_draft_V1.docx
+++ b/Master_thesis/Thesis/Methods_draft_V1.docx
@@ -930,7 +930,70 @@
         <w:t>Travel time.</w:t>
       </w:r>
       <w:r>
-        <w:t xml:space="preserve"> Travel time is defined as the time taken for the animal to travel from one spout to another (Eq.2). This crucial parameter was used to distinguish whether the animal was randomly exploring the cage or showing a more goal-directed exploratory behaviour. The idea here is when the animal learnt the task properly, the travel time should be less (&lt; 5s) and consistent across different sessions.</w:t>
+        <w:t xml:space="preserve"> Travel time is defined as the time taken for the animal to travel from one spout to another (Fig.1B, Eq.2). This crucial parameter was used to distinguish whether the animal was randomly exploring the cage or showing a more goal-directed exploratory behaviour. The idea here is when the animal learnt the task properly, the travel time should be less (&lt; 5s) and consistent across different sessions.</w:t>
+      </w:r>
+    </w:p>
+    <w:p>
+      <w:r>
+        <w:t xml:space="preserve">Travel time (in s) = </w:t>
+      </w:r>
+      <w:r>
+        <w:t>(Starting time of the</w:t>
+      </w:r>
+      <w:r>
+        <w:t xml:space="preserve"> first poke in the current trial</w:t>
+      </w:r>
+      <w:r>
+        <w:t>)</w:t>
+      </w:r>
+      <w:r>
+        <w:t xml:space="preserve"> </w:t>
+      </w:r>
+      <w:r>
+        <w:t>–</w:t>
+      </w:r>
+      <w:r>
+        <w:t xml:space="preserve"> </w:t>
+      </w:r>
+      <w:r>
+        <w:t>(End time</w:t>
+      </w:r>
+      <w:r>
+        <w:t xml:space="preserve"> of the last poke in the</w:t>
+      </w:r>
+      <w:r>
+        <w:t xml:space="preserve"> </w:t>
+      </w:r>
+      <w:r>
+        <w:t>preceding trial</w:t>
+      </w:r>
+      <w:r>
+        <w:t>)</w:t>
+      </w:r>
+      <w:r>
+        <w:tab/>
+      </w:r>
+      <w:r>
+        <w:tab/>
+      </w:r>
+      <w:r>
+        <w:tab/>
+      </w:r>
+      <w:r>
+        <w:tab/>
+      </w:r>
+      <w:r>
+        <w:tab/>
+      </w:r>
+      <w:r>
+        <w:tab/>
+      </w:r>
+      <w:r>
+        <w:tab/>
+      </w:r>
+      <w:r>
+        <w:tab/>
+        <w:t>(2)</w:t>
       </w:r>
     </w:p>
     <w:p>
@@ -941,8 +1004,13 @@
           <w:i/>
           <w:iCs/>
         </w:rPr>
-        <w:t>Total rewarded pokes</w:t>
-      </w:r>
+        <w:t>Total rewarded pokes.</w:t>
+      </w:r>
+      <w:r>
+        <w:t xml:space="preserve"> The total number of rewarded pokes for different trial types was obtained to measure the animal’s performance in each session. Also, this measure was used to verify if the system correctly provides rewards based on the probability rule.</w:t>
+      </w:r>
+    </w:p>
+    <w:p>
       <w:r>
         <w:rPr>
           <w:b/>
@@ -950,66 +1018,10 @@
           <w:i/>
           <w:iCs/>
         </w:rPr>
-        <w:t>.</w:t>
-      </w:r>
-      <w:r>
-        <w:t xml:space="preserve"> </w:t>
-      </w:r>
-      <w:r>
-        <w:t>The total number of rewarded pokes for different trial types was obtained to measure the animal’s performance in each session. Also, this measure was used to verify if the system correctly provides rewards based on the probability rule.</w:t>
-      </w:r>
-    </w:p>
-    <w:p>
-      <w:r>
-        <w:rPr>
-          <w:b/>
-          <w:bCs/>
-          <w:i/>
-          <w:iCs/>
-        </w:rPr>
-        <w:t xml:space="preserve">Total </w:t>
-      </w:r>
-      <w:r>
-        <w:rPr>
-          <w:b/>
-          <w:bCs/>
-          <w:i/>
-          <w:iCs/>
-        </w:rPr>
-        <w:t>consecutive un</w:t>
-      </w:r>
-      <w:r>
-        <w:rPr>
-          <w:b/>
-          <w:bCs/>
-          <w:i/>
-          <w:iCs/>
-        </w:rPr>
-        <w:t xml:space="preserve">rewarded pokes </w:t>
-      </w:r>
-      <w:r>
-        <w:rPr>
-          <w:b/>
-          <w:bCs/>
-          <w:i/>
-          <w:iCs/>
-        </w:rPr>
-        <w:t>made before leaving a spout</w:t>
-      </w:r>
-      <w:r>
-        <w:rPr>
-          <w:b/>
-          <w:bCs/>
-          <w:i/>
-          <w:iCs/>
-        </w:rPr>
-        <w:t>.</w:t>
-      </w:r>
-      <w:r>
-        <w:t xml:space="preserve"> </w:t>
-      </w:r>
-      <w:r>
-        <w:t>This is a critical measure to investigate the crucial decision-making behaviour of the animal i.e., the decision to explore the other spout. In a given trial, this measure is completely decided by the animal and hence acts as a good proxy to measure how much time the animal required to make up the decision to explore.</w:t>
+        <w:t>Total consecutive unrewarded pokes made before leaving a spout.</w:t>
+      </w:r>
+      <w:r>
+        <w:t xml:space="preserve"> This is a critical measure to investigate the crucial decision-making behaviour of the animal i.e., the decision to explore the other spout. In a given trial, this measure is completely decided by the animal and hence acts as a good proxy to measure how much time the animal required to make up the decision to explore.</w:t>
       </w:r>
     </w:p>
     <w:p>
@@ -1084,7 +1096,7 @@
         </w:drawing>
       </w:r>
       <w:r>
-        <w:t>The CSD profile was computed from the laminar LFPs by taking a second spatial derivative as shown in equation (2).</w:t>
+        <w:t>The CSD profile was computed from the laminar LFPs by taking a second spatial derivative as shown in equation (3).</w:t>
       </w:r>
     </w:p>
     <w:p>
@@ -1117,7 +1129,11 @@
     </w:p>
     <w:p>
       <w:r>
-        <w:t xml:space="preserve">CSD reflects the net amplitude of extracellular current flowing in (sinks) or out (source) of the neuronal tissue at a given point in time and space. Functionally, the current sinks represents the activation of excitatory synaptic populations while the source mainly represent the balancing return currents. This local functional spatiotemporal map of synaptic populations allows us to identify cortical layers by visualizing the spatiotemporal sequence of neuronal activation across the layers </w:t>
+        <w:t xml:space="preserve">CSD reflects the net amplitude of extracellular current flowing in (sinks) or out (source) of the neuronal tissue at a given point in time and space. Functionally, the current sinks represents the activation of excitatory synaptic populations while the source mainly represent the balancing return currents. This local functional spatiotemporal map of synaptic populations allows us to identify cortical layers by visualizing the </w:t>
+      </w:r>
+      <w:r>
+        <w:lastRenderedPageBreak/>
+        <w:t xml:space="preserve">spatiotemporal sequence of neuronal activation across the layers </w:t>
       </w:r>
       <w:r>
         <w:rPr>
@@ -1131,13 +1147,12 @@
     </w:p>
     <w:p>
       <w:r>
-        <w:lastRenderedPageBreak/>
         <w:t>Unlike the single- or multi-unit activity profile, the CSD profile provides a functional readout of cortical micro circuits in a wider mesoscopic scale. CSD transformation of LFPs is reference free and thereby less affected from referencing artefacts and far-field potentials. Furthermore, it improves the spatial resolution of the local synaptic current flow which is otherwise very poor in LFPs.</w:t>
       </w:r>
     </w:p>
     <w:p>
       <w:r>
-        <w:t>In order to get an overall columnar activity, the CSD profiles were transformed by averaging the rectified waveforms of each channel according to equation 3.</w:t>
+        <w:t>In order to get an overall columnar activity, the CSD profiles were transformed by averaging the rectified waveforms of each channel according to equation 4.</w:t>
       </w:r>
     </w:p>
     <w:p>
@@ -1238,7 +1253,7 @@
       </w:r>
       <w:r>
         <w:tab/>
-        <w:t>Eq.3</w:t>
+        <w:t>(4)</w:t>
       </w:r>
     </w:p>
     <w:p>
@@ -1281,12 +1296,15 @@
     </w:p>
     <w:p>
       <w:r>
-        <w:t xml:space="preserve">Early (0-100 ms) and late phases (100-500 ms) from the end of the poke were identified within the time-locked CSD and AVREC (-1 to +2 seconds) that could best separate the encoding of expectation and evaluation of reward respectively. Analyses were also carried out at individual poke level and the activity patterns were compared within and across these phases. CSDs were computed for individual pokes in each trial followed by grand AVREC per animal. Root mean square (RMS) for the grand AVREC signal was computed as a measure to compare and study the change in frontal activity patterns involved across pokes. </w:t>
-      </w:r>
-    </w:p>
-    <w:p>
+        <w:t xml:space="preserve">Early (0-100 ms) and late phases (100-500 ms) from the end of the poke were identified within the time-locked CSD and AVREC (-1 to +2 seconds) that could best separate the encoding of expectation and evaluation of reward respectively. Analyses were also carried out at individual poke level and the activity patterns were compared within and across these phases. CSDs were computed for individual pokes in each trial followed by grand AVREC per animal. Root mean square (RMS) for the grand AVREC signal </w:t>
+      </w:r>
       <w:r>
         <w:lastRenderedPageBreak/>
+        <w:t xml:space="preserve">was computed as a measure to compare and study the change in frontal activity patterns involved across pokes. </w:t>
+      </w:r>
+    </w:p>
+    <w:p>
+      <w:r>
         <w:t>Further, to study the activity profiles at layer specific level, the sources were removed and only the sinks were considered to ensure that the signal is contributed only by layer specific local excitatory synaptic populations and eliminate the contribution of return currents from other cortical layers. Three channels that best represents a layer activity was taken and the RMS was computed for the average rectified sinks for each layer at individual poke level.</w:t>
       </w:r>
     </w:p>
@@ -2414,6 +2432,7 @@
   <w:style w:type="character" w:default="1" w:styleId="DefaultParagraphFont">
     <w:name w:val="Default Paragraph Font"/>
     <w:uiPriority w:val="1"/>
+    <w:semiHidden/>
     <w:unhideWhenUsed/>
   </w:style>
   <w:style w:type="table" w:default="1" w:styleId="TableNormal">

</xml_diff>